<commit_message>
update in NonFunctional Requirement and add usecase senario
</commit_message>
<xml_diff>
--- a/Functional&Nonfunctional..docx
+++ b/Functional&Nonfunctional..docx
@@ -7,6 +7,7 @@
         <w:spacing w:before="200" w:after="200"/>
         <w:jc w:val="center"/>
         <w:rPr>
+          <w:rFonts w:asciiTheme="majorBidi" w:hAnsiTheme="majorBidi" w:cstheme="majorBidi"/>
           <w:b/>
           <w:bCs/>
           <w:sz w:val="40"/>
@@ -16,6 +17,7 @@
       </w:pPr>
       <w:r>
         <w:rPr>
+          <w:rFonts w:asciiTheme="majorBidi" w:hAnsiTheme="majorBidi" w:cstheme="majorBidi"/>
           <w:b/>
           <w:bCs/>
           <w:sz w:val="40"/>
@@ -26,6 +28,7 @@
       </w:r>
       <w:r>
         <w:rPr>
+          <w:rFonts w:asciiTheme="majorBidi" w:hAnsiTheme="majorBidi" w:cstheme="majorBidi"/>
           <w:b/>
           <w:bCs/>
           <w:sz w:val="40"/>
@@ -35,6 +38,7 @@
       </w:r>
       <w:r>
         <w:rPr>
+          <w:rFonts w:asciiTheme="majorBidi" w:hAnsiTheme="majorBidi" w:cstheme="majorBidi"/>
           <w:b/>
           <w:bCs/>
           <w:sz w:val="40"/>
@@ -45,6 +49,7 @@
       </w:r>
       <w:r>
         <w:rPr>
+          <w:rFonts w:asciiTheme="majorBidi" w:hAnsiTheme="majorBidi" w:cstheme="majorBidi"/>
           <w:b/>
           <w:bCs/>
           <w:sz w:val="40"/>
@@ -57,12 +62,14 @@
       <w:pPr>
         <w:spacing w:before="200" w:after="200"/>
         <w:rPr>
-          <w:b/>
-          <w:bCs/>
-        </w:rPr>
-      </w:pPr>
-      <w:r>
-        <w:rPr>
+          <w:rFonts w:asciiTheme="majorBidi" w:hAnsiTheme="majorBidi" w:cstheme="majorBidi"/>
+          <w:b/>
+          <w:bCs/>
+        </w:rPr>
+      </w:pPr>
+      <w:r>
+        <w:rPr>
+          <w:rFonts w:asciiTheme="majorBidi" w:hAnsiTheme="majorBidi" w:cstheme="majorBidi"/>
           <w:b/>
           <w:bCs/>
           <w:lang w:val="en-US"/>
@@ -71,6 +78,7 @@
       </w:r>
       <w:r>
         <w:rPr>
+          <w:rFonts w:asciiTheme="majorBidi" w:hAnsiTheme="majorBidi" w:cstheme="majorBidi"/>
           <w:b/>
           <w:bCs/>
         </w:rPr>
@@ -81,141 +89,149 @@
       <w:pPr>
         <w:spacing w:before="200" w:after="200"/>
         <w:rPr>
-          <w:b/>
-          <w:bCs/>
-          <w:lang w:val="en-US"/>
-        </w:rPr>
-      </w:pPr>
-      <w:r>
-        <w:rPr>
-          <w:b/>
-          <w:bCs/>
-          <w:lang w:val="en-US"/>
-        </w:rPr>
-        <w:t xml:space="preserve">1.1 </w:t>
-      </w:r>
-      <w:r>
-        <w:rPr>
-          <w:b/>
-          <w:bCs/>
-          <w:lang w:val="en-US"/>
-        </w:rPr>
-        <w:t>User Access:</w:t>
-      </w:r>
-    </w:p>
-    <w:p>
-      <w:pPr>
-        <w:spacing w:before="200" w:after="200"/>
-      </w:pPr>
-      <w:r>
-        <w:rPr>
-          <w:b/>
-          <w:bCs/>
-          <w:lang w:val="en-US"/>
-        </w:rPr>
-        <w:t xml:space="preserve">      </w:t>
-      </w:r>
-      <w:r>
-        <w:rPr>
-          <w:b/>
-          <w:bCs/>
-          <w:lang w:val="en-US"/>
-        </w:rPr>
-        <w:t>1.1.1</w:t>
-      </w:r>
-      <w:r>
-        <w:rPr>
+          <w:rFonts w:asciiTheme="majorBidi" w:hAnsiTheme="majorBidi" w:cstheme="majorBidi"/>
+          <w:b/>
+          <w:bCs/>
+          <w:lang w:val="en-US"/>
+        </w:rPr>
+      </w:pPr>
+      <w:r>
+        <w:rPr>
+          <w:rFonts w:asciiTheme="majorBidi" w:hAnsiTheme="majorBidi" w:cstheme="majorBidi"/>
+          <w:b/>
+          <w:bCs/>
+          <w:lang w:val="en-US"/>
+        </w:rPr>
+        <w:t>1.1 User Access:</w:t>
+      </w:r>
+    </w:p>
+    <w:p>
+      <w:pPr>
+        <w:spacing w:before="200" w:after="200"/>
+        <w:rPr>
+          <w:rFonts w:asciiTheme="majorBidi" w:hAnsiTheme="majorBidi" w:cstheme="majorBidi"/>
+        </w:rPr>
+      </w:pPr>
+      <w:r>
+        <w:rPr>
+          <w:rFonts w:asciiTheme="majorBidi" w:hAnsiTheme="majorBidi" w:cstheme="majorBidi"/>
+          <w:b/>
+          <w:bCs/>
+          <w:lang w:val="en-US"/>
+        </w:rPr>
+        <w:t xml:space="preserve">      1.1.1</w:t>
+      </w:r>
+      <w:r>
+        <w:rPr>
+          <w:rFonts w:asciiTheme="majorBidi" w:hAnsiTheme="majorBidi" w:cstheme="majorBidi"/>
           <w:lang w:val="en-US"/>
         </w:rPr>
         <w:t xml:space="preserve"> </w:t>
       </w:r>
       <w:r>
+        <w:rPr>
+          <w:rFonts w:asciiTheme="majorBidi" w:hAnsiTheme="majorBidi" w:cstheme="majorBidi"/>
+        </w:rPr>
         <w:t xml:space="preserve">Users </w:t>
       </w:r>
       <w:proofErr w:type="gramStart"/>
       <w:r>
         <w:rPr>
+          <w:rFonts w:asciiTheme="majorBidi" w:hAnsiTheme="majorBidi" w:cstheme="majorBidi"/>
           <w:lang w:val="en-US"/>
         </w:rPr>
         <w:t xml:space="preserve">is </w:t>
       </w:r>
       <w:r>
+        <w:rPr>
+          <w:rFonts w:asciiTheme="majorBidi" w:hAnsiTheme="majorBidi" w:cstheme="majorBidi"/>
+        </w:rPr>
         <w:t>able to</w:t>
       </w:r>
       <w:proofErr w:type="gramEnd"/>
       <w:r>
+        <w:rPr>
+          <w:rFonts w:asciiTheme="majorBidi" w:hAnsiTheme="majorBidi" w:cstheme="majorBidi"/>
+        </w:rPr>
         <w:t xml:space="preserve"> create accounts with a unique username and password. </w:t>
       </w:r>
     </w:p>
     <w:p>
       <w:pPr>
         <w:spacing w:before="200" w:after="200"/>
-      </w:pPr>
-      <w:r>
-        <w:rPr>
-          <w:b/>
-          <w:bCs/>
-          <w:lang w:val="en-US"/>
-        </w:rPr>
-        <w:t xml:space="preserve">      </w:t>
-      </w:r>
-      <w:r>
-        <w:rPr>
-          <w:b/>
-          <w:bCs/>
-          <w:lang w:val="en-US"/>
-        </w:rPr>
-        <w:t>1.1.2</w:t>
-      </w:r>
-      <w:r>
-        <w:rPr>
+        <w:rPr>
+          <w:rFonts w:asciiTheme="majorBidi" w:hAnsiTheme="majorBidi" w:cstheme="majorBidi"/>
+        </w:rPr>
+      </w:pPr>
+      <w:r>
+        <w:rPr>
+          <w:rFonts w:asciiTheme="majorBidi" w:hAnsiTheme="majorBidi" w:cstheme="majorBidi"/>
+          <w:b/>
+          <w:bCs/>
+          <w:lang w:val="en-US"/>
+        </w:rPr>
+        <w:t xml:space="preserve">      1.1.2</w:t>
+      </w:r>
+      <w:r>
+        <w:rPr>
+          <w:rFonts w:asciiTheme="majorBidi" w:hAnsiTheme="majorBidi" w:cstheme="majorBidi"/>
           <w:lang w:val="en-US"/>
         </w:rPr>
         <w:t xml:space="preserve"> </w:t>
       </w:r>
       <w:r>
+        <w:rPr>
+          <w:rFonts w:asciiTheme="majorBidi" w:hAnsiTheme="majorBidi" w:cstheme="majorBidi"/>
+        </w:rPr>
         <w:t xml:space="preserve">The platform </w:t>
       </w:r>
       <w:proofErr w:type="gramStart"/>
       <w:r>
+        <w:rPr>
+          <w:rFonts w:asciiTheme="majorBidi" w:hAnsiTheme="majorBidi" w:cstheme="majorBidi"/>
+        </w:rPr>
         <w:t>support</w:t>
       </w:r>
       <w:proofErr w:type="gramEnd"/>
       <w:r>
+        <w:rPr>
+          <w:rFonts w:asciiTheme="majorBidi" w:hAnsiTheme="majorBidi" w:cstheme="majorBidi"/>
+        </w:rPr>
         <w:t xml:space="preserve"> social media logins for user convenience. </w:t>
       </w:r>
     </w:p>
     <w:p>
       <w:pPr>
         <w:spacing w:before="200" w:after="200"/>
-      </w:pPr>
-      <w:r>
-        <w:rPr>
-          <w:b/>
-          <w:bCs/>
-          <w:lang w:val="en-US"/>
-        </w:rPr>
-        <w:t xml:space="preserve">      </w:t>
-      </w:r>
-      <w:r>
-        <w:rPr>
-          <w:b/>
-          <w:bCs/>
-          <w:lang w:val="en-US"/>
-        </w:rPr>
-        <w:t>1.1.3</w:t>
-      </w:r>
-      <w:r>
-        <w:rPr>
+        <w:rPr>
+          <w:rFonts w:asciiTheme="majorBidi" w:hAnsiTheme="majorBidi" w:cstheme="majorBidi"/>
+        </w:rPr>
+      </w:pPr>
+      <w:r>
+        <w:rPr>
+          <w:rFonts w:asciiTheme="majorBidi" w:hAnsiTheme="majorBidi" w:cstheme="majorBidi"/>
+          <w:b/>
+          <w:bCs/>
+          <w:lang w:val="en-US"/>
+        </w:rPr>
+        <w:t xml:space="preserve">      1.1.3</w:t>
+      </w:r>
+      <w:r>
+        <w:rPr>
+          <w:rFonts w:asciiTheme="majorBidi" w:hAnsiTheme="majorBidi" w:cstheme="majorBidi"/>
           <w:lang w:val="en-US"/>
         </w:rPr>
         <w:t xml:space="preserve"> </w:t>
       </w:r>
       <w:r>
+        <w:rPr>
+          <w:rFonts w:asciiTheme="majorBidi" w:hAnsiTheme="majorBidi" w:cstheme="majorBidi"/>
+        </w:rPr>
         <w:t>Users</w:t>
       </w:r>
       <w:r>
         <w:rPr>
+          <w:rFonts w:asciiTheme="majorBidi" w:hAnsiTheme="majorBidi" w:cstheme="majorBidi"/>
           <w:lang w:val="en-US"/>
         </w:rPr>
         <w:t xml:space="preserve"> </w:t>
@@ -223,29 +239,43 @@
       <w:proofErr w:type="gramStart"/>
       <w:r>
         <w:rPr>
+          <w:rFonts w:asciiTheme="majorBidi" w:hAnsiTheme="majorBidi" w:cstheme="majorBidi"/>
           <w:lang w:val="en-US"/>
         </w:rPr>
         <w:t>is</w:t>
       </w:r>
       <w:r>
+        <w:rPr>
+          <w:rFonts w:asciiTheme="majorBidi" w:hAnsiTheme="majorBidi" w:cstheme="majorBidi"/>
+        </w:rPr>
         <w:t xml:space="preserve"> able to</w:t>
       </w:r>
       <w:proofErr w:type="gramEnd"/>
       <w:r>
+        <w:rPr>
+          <w:rFonts w:asciiTheme="majorBidi" w:hAnsiTheme="majorBidi" w:cstheme="majorBidi"/>
+        </w:rPr>
         <w:t xml:space="preserve"> recover their passwords securely.</w:t>
       </w:r>
     </w:p>
     <w:p>
       <w:pPr>
         <w:spacing w:before="200" w:after="200"/>
-      </w:pPr>
-    </w:p>
-    <w:p>
-      <w:pPr>
-        <w:spacing w:before="200" w:after="200"/>
-      </w:pPr>
-      <w:r>
-        <w:rPr>
+        <w:rPr>
+          <w:rFonts w:asciiTheme="majorBidi" w:hAnsiTheme="majorBidi" w:cstheme="majorBidi"/>
+        </w:rPr>
+      </w:pPr>
+    </w:p>
+    <w:p>
+      <w:pPr>
+        <w:spacing w:before="200" w:after="200"/>
+        <w:rPr>
+          <w:rFonts w:asciiTheme="majorBidi" w:hAnsiTheme="majorBidi" w:cstheme="majorBidi"/>
+        </w:rPr>
+      </w:pPr>
+      <w:r>
+        <w:rPr>
+          <w:rFonts w:asciiTheme="majorBidi" w:hAnsiTheme="majorBidi" w:cstheme="majorBidi"/>
           <w:b/>
           <w:bCs/>
           <w:lang w:val="en-US"/>
@@ -254,107 +284,129 @@
       </w:r>
       <w:r>
         <w:rPr>
+          <w:rFonts w:asciiTheme="majorBidi" w:hAnsiTheme="majorBidi" w:cstheme="majorBidi"/>
           <w:b/>
           <w:bCs/>
         </w:rPr>
         <w:t>User Profiles:</w:t>
       </w:r>
       <w:r>
+        <w:rPr>
+          <w:rFonts w:asciiTheme="majorBidi" w:hAnsiTheme="majorBidi" w:cstheme="majorBidi"/>
+        </w:rPr>
         <w:t xml:space="preserve"> </w:t>
       </w:r>
     </w:p>
     <w:p>
       <w:pPr>
         <w:spacing w:before="200" w:after="200"/>
-      </w:pPr>
-      <w:r>
-        <w:rPr>
-          <w:b/>
-          <w:bCs/>
-          <w:lang w:val="en-US"/>
-        </w:rPr>
-        <w:t xml:space="preserve">     </w:t>
-      </w:r>
-      <w:r>
-        <w:rPr>
-          <w:b/>
-          <w:bCs/>
-          <w:lang w:val="en-US"/>
-        </w:rPr>
-        <w:t>1.2.1</w:t>
-      </w:r>
-      <w:r>
-        <w:rPr>
+        <w:rPr>
+          <w:rFonts w:asciiTheme="majorBidi" w:hAnsiTheme="majorBidi" w:cstheme="majorBidi"/>
+        </w:rPr>
+      </w:pPr>
+      <w:r>
+        <w:rPr>
+          <w:rFonts w:asciiTheme="majorBidi" w:hAnsiTheme="majorBidi" w:cstheme="majorBidi"/>
+          <w:b/>
+          <w:bCs/>
+          <w:lang w:val="en-US"/>
+        </w:rPr>
+        <w:t xml:space="preserve">     1.2.1</w:t>
+      </w:r>
+      <w:r>
+        <w:rPr>
+          <w:rFonts w:asciiTheme="majorBidi" w:hAnsiTheme="majorBidi" w:cstheme="majorBidi"/>
           <w:lang w:val="en-US"/>
         </w:rPr>
         <w:t xml:space="preserve"> </w:t>
       </w:r>
       <w:r>
+        <w:rPr>
+          <w:rFonts w:asciiTheme="majorBidi" w:hAnsiTheme="majorBidi" w:cstheme="majorBidi"/>
+        </w:rPr>
         <w:t xml:space="preserve">Users </w:t>
       </w:r>
       <w:proofErr w:type="gramStart"/>
       <w:r>
+        <w:rPr>
+          <w:rFonts w:asciiTheme="majorBidi" w:hAnsiTheme="majorBidi" w:cstheme="majorBidi"/>
+        </w:rPr>
         <w:t>have the ability to</w:t>
       </w:r>
       <w:proofErr w:type="gramEnd"/>
       <w:r>
+        <w:rPr>
+          <w:rFonts w:asciiTheme="majorBidi" w:hAnsiTheme="majorBidi" w:cstheme="majorBidi"/>
+        </w:rPr>
         <w:t xml:space="preserve"> create and manage their profiles. </w:t>
       </w:r>
     </w:p>
     <w:p>
       <w:pPr>
         <w:spacing w:before="200" w:after="200"/>
-      </w:pPr>
-      <w:r>
-        <w:rPr>
-          <w:b/>
-          <w:bCs/>
-          <w:lang w:val="en-US"/>
-        </w:rPr>
-        <w:t xml:space="preserve">     </w:t>
-      </w:r>
-      <w:r>
-        <w:rPr>
-          <w:b/>
-          <w:bCs/>
-          <w:lang w:val="en-US"/>
-        </w:rPr>
-        <w:t>1.2.2</w:t>
-      </w:r>
-      <w:r>
-        <w:rPr>
+        <w:rPr>
+          <w:rFonts w:asciiTheme="majorBidi" w:hAnsiTheme="majorBidi" w:cstheme="majorBidi"/>
+        </w:rPr>
+      </w:pPr>
+      <w:r>
+        <w:rPr>
+          <w:rFonts w:asciiTheme="majorBidi" w:hAnsiTheme="majorBidi" w:cstheme="majorBidi"/>
+          <w:b/>
+          <w:bCs/>
+          <w:lang w:val="en-US"/>
+        </w:rPr>
+        <w:t xml:space="preserve">     1.2.2</w:t>
+      </w:r>
+      <w:r>
+        <w:rPr>
+          <w:rFonts w:asciiTheme="majorBidi" w:hAnsiTheme="majorBidi" w:cstheme="majorBidi"/>
           <w:lang w:val="en-US"/>
         </w:rPr>
         <w:t xml:space="preserve"> </w:t>
       </w:r>
       <w:r>
+        <w:rPr>
+          <w:rFonts w:asciiTheme="majorBidi" w:hAnsiTheme="majorBidi" w:cstheme="majorBidi"/>
+        </w:rPr>
         <w:t>Profiles include information</w:t>
       </w:r>
       <w:r>
         <w:rPr>
+          <w:rFonts w:asciiTheme="majorBidi" w:hAnsiTheme="majorBidi" w:cstheme="majorBidi"/>
           <w:lang w:val="en-US"/>
         </w:rPr>
         <w:t xml:space="preserve"> </w:t>
       </w:r>
       <w:r>
+        <w:rPr>
+          <w:rFonts w:asciiTheme="majorBidi" w:hAnsiTheme="majorBidi" w:cstheme="majorBidi"/>
+        </w:rPr>
         <w:t>such as name, contact details, and language proficiency</w:t>
       </w:r>
       <w:r>
         <w:rPr>
+          <w:rFonts w:asciiTheme="majorBidi" w:hAnsiTheme="majorBidi" w:cstheme="majorBidi"/>
           <w:lang w:val="en-US"/>
         </w:rPr>
         <w:t xml:space="preserve">                            </w:t>
       </w:r>
       <w:r>
+        <w:rPr>
+          <w:rFonts w:asciiTheme="majorBidi" w:hAnsiTheme="majorBidi" w:cstheme="majorBidi"/>
+        </w:rPr>
         <w:t>levels.</w:t>
       </w:r>
     </w:p>
     <w:p>
       <w:pPr>
         <w:spacing w:before="200" w:after="200"/>
-      </w:pPr>
-      <w:r>
-        <w:rPr>
+        <w:rPr>
+          <w:rFonts w:asciiTheme="majorBidi" w:hAnsiTheme="majorBidi" w:cstheme="majorBidi"/>
+        </w:rPr>
+      </w:pPr>
+      <w:r>
+        <w:rPr>
+          <w:rFonts w:asciiTheme="majorBidi" w:hAnsiTheme="majorBidi" w:cstheme="majorBidi"/>
           <w:b/>
           <w:bCs/>
           <w:lang w:val="en-US"/>
@@ -363,12 +415,16 @@
       </w:r>
       <w:r>
         <w:rPr>
+          <w:rFonts w:asciiTheme="majorBidi" w:hAnsiTheme="majorBidi" w:cstheme="majorBidi"/>
           <w:b/>
           <w:bCs/>
         </w:rPr>
         <w:t>Course Management:</w:t>
       </w:r>
       <w:r>
+        <w:rPr>
+          <w:rFonts w:asciiTheme="majorBidi" w:hAnsiTheme="majorBidi" w:cstheme="majorBidi"/>
+        </w:rPr>
         <w:t xml:space="preserve"> </w:t>
       </w:r>
     </w:p>
@@ -376,9 +432,13 @@
       <w:pPr>
         <w:spacing w:before="200" w:after="200"/>
         <w:ind w:left="280"/>
-      </w:pPr>
-      <w:r>
-        <w:rPr>
+        <w:rPr>
+          <w:rFonts w:asciiTheme="majorBidi" w:hAnsiTheme="majorBidi" w:cstheme="majorBidi"/>
+        </w:rPr>
+      </w:pPr>
+      <w:r>
+        <w:rPr>
+          <w:rFonts w:asciiTheme="majorBidi" w:hAnsiTheme="majorBidi" w:cstheme="majorBidi"/>
           <w:b/>
           <w:bCs/>
           <w:lang w:val="en-US"/>
@@ -387,25 +447,36 @@
       </w:r>
       <w:r>
         <w:rPr>
+          <w:rFonts w:asciiTheme="majorBidi" w:hAnsiTheme="majorBidi" w:cstheme="majorBidi"/>
           <w:lang w:val="en-US"/>
         </w:rPr>
         <w:t xml:space="preserve"> </w:t>
       </w:r>
       <w:r>
+        <w:rPr>
+          <w:rFonts w:asciiTheme="majorBidi" w:hAnsiTheme="majorBidi" w:cstheme="majorBidi"/>
+        </w:rPr>
         <w:t xml:space="preserve">Admins </w:t>
       </w:r>
       <w:proofErr w:type="gramStart"/>
       <w:r>
         <w:rPr>
+          <w:rFonts w:asciiTheme="majorBidi" w:hAnsiTheme="majorBidi" w:cstheme="majorBidi"/>
           <w:lang w:val="en-US"/>
         </w:rPr>
         <w:t xml:space="preserve">is </w:t>
       </w:r>
       <w:r>
+        <w:rPr>
+          <w:rFonts w:asciiTheme="majorBidi" w:hAnsiTheme="majorBidi" w:cstheme="majorBidi"/>
+        </w:rPr>
         <w:t>able to</w:t>
       </w:r>
       <w:proofErr w:type="gramEnd"/>
       <w:r>
+        <w:rPr>
+          <w:rFonts w:asciiTheme="majorBidi" w:hAnsiTheme="majorBidi" w:cstheme="majorBidi"/>
+        </w:rPr>
         <w:t xml:space="preserve"> add, edit, and delete language courses. </w:t>
       </w:r>
     </w:p>
@@ -413,9 +484,13 @@
       <w:pPr>
         <w:spacing w:before="200" w:after="200"/>
         <w:ind w:left="280"/>
-      </w:pPr>
-      <w:r>
-        <w:rPr>
+        <w:rPr>
+          <w:rFonts w:asciiTheme="majorBidi" w:hAnsiTheme="majorBidi" w:cstheme="majorBidi"/>
+        </w:rPr>
+      </w:pPr>
+      <w:r>
+        <w:rPr>
+          <w:rFonts w:asciiTheme="majorBidi" w:hAnsiTheme="majorBidi" w:cstheme="majorBidi"/>
           <w:b/>
           <w:bCs/>
           <w:lang w:val="en-US"/>
@@ -423,29 +498,43 @@
         <w:t xml:space="preserve">1.3.2 </w:t>
       </w:r>
       <w:r>
+        <w:rPr>
+          <w:rFonts w:asciiTheme="majorBidi" w:hAnsiTheme="majorBidi" w:cstheme="majorBidi"/>
+        </w:rPr>
         <w:t xml:space="preserve">Users </w:t>
       </w:r>
       <w:proofErr w:type="gramStart"/>
       <w:r>
         <w:rPr>
+          <w:rFonts w:asciiTheme="majorBidi" w:hAnsiTheme="majorBidi" w:cstheme="majorBidi"/>
           <w:lang w:val="en-US"/>
         </w:rPr>
         <w:t xml:space="preserve">is </w:t>
       </w:r>
       <w:r>
+        <w:rPr>
+          <w:rFonts w:asciiTheme="majorBidi" w:hAnsiTheme="majorBidi" w:cstheme="majorBidi"/>
+        </w:rPr>
         <w:t>able to</w:t>
       </w:r>
       <w:proofErr w:type="gramEnd"/>
       <w:r>
+        <w:rPr>
+          <w:rFonts w:asciiTheme="majorBidi" w:hAnsiTheme="majorBidi" w:cstheme="majorBidi"/>
+        </w:rPr>
         <w:t xml:space="preserve"> enroll in and</w:t>
       </w:r>
       <w:r>
         <w:rPr>
+          <w:rFonts w:asciiTheme="majorBidi" w:hAnsiTheme="majorBidi" w:cstheme="majorBidi"/>
           <w:lang w:val="en-US"/>
         </w:rPr>
         <w:t xml:space="preserve"> </w:t>
       </w:r>
       <w:r>
+        <w:rPr>
+          <w:rFonts w:asciiTheme="majorBidi" w:hAnsiTheme="majorBidi" w:cstheme="majorBidi"/>
+        </w:rPr>
         <w:t xml:space="preserve">drop courses as needed. </w:t>
       </w:r>
     </w:p>
@@ -453,9 +542,13 @@
       <w:pPr>
         <w:spacing w:before="200" w:after="200"/>
         <w:ind w:left="280"/>
-      </w:pPr>
-      <w:r>
-        <w:rPr>
+        <w:rPr>
+          <w:rFonts w:asciiTheme="majorBidi" w:hAnsiTheme="majorBidi" w:cstheme="majorBidi"/>
+        </w:rPr>
+      </w:pPr>
+      <w:r>
+        <w:rPr>
+          <w:rFonts w:asciiTheme="majorBidi" w:hAnsiTheme="majorBidi" w:cstheme="majorBidi"/>
           <w:b/>
           <w:bCs/>
           <w:lang w:val="en-US"/>
@@ -463,20 +556,30 @@
         <w:t xml:space="preserve">1.3.3 </w:t>
       </w:r>
       <w:r>
+        <w:rPr>
+          <w:rFonts w:asciiTheme="majorBidi" w:hAnsiTheme="majorBidi" w:cstheme="majorBidi"/>
+        </w:rPr>
         <w:t>Progress tracking within each course for individual users.</w:t>
       </w:r>
     </w:p>
     <w:p>
       <w:pPr>
         <w:spacing w:before="200" w:after="200"/>
-      </w:pPr>
-    </w:p>
-    <w:p>
-      <w:pPr>
-        <w:spacing w:before="200" w:after="200"/>
-      </w:pPr>
-      <w:r>
-        <w:rPr>
+        <w:rPr>
+          <w:rFonts w:asciiTheme="majorBidi" w:hAnsiTheme="majorBidi" w:cstheme="majorBidi"/>
+        </w:rPr>
+      </w:pPr>
+    </w:p>
+    <w:p>
+      <w:pPr>
+        <w:spacing w:before="200" w:after="200"/>
+        <w:rPr>
+          <w:rFonts w:asciiTheme="majorBidi" w:hAnsiTheme="majorBidi" w:cstheme="majorBidi"/>
+        </w:rPr>
+      </w:pPr>
+      <w:r>
+        <w:rPr>
+          <w:rFonts w:asciiTheme="majorBidi" w:hAnsiTheme="majorBidi" w:cstheme="majorBidi"/>
           <w:b/>
           <w:bCs/>
           <w:lang w:val="en-US"/>
@@ -485,76 +588,69 @@
       </w:r>
       <w:r>
         <w:rPr>
+          <w:rFonts w:asciiTheme="majorBidi" w:hAnsiTheme="majorBidi" w:cstheme="majorBidi"/>
           <w:b/>
           <w:bCs/>
         </w:rPr>
         <w:t>Lesson Content:</w:t>
       </w:r>
       <w:r>
+        <w:rPr>
+          <w:rFonts w:asciiTheme="majorBidi" w:hAnsiTheme="majorBidi" w:cstheme="majorBidi"/>
+        </w:rPr>
         <w:t xml:space="preserve"> </w:t>
       </w:r>
     </w:p>
     <w:p>
       <w:pPr>
         <w:spacing w:before="200" w:after="200"/>
-      </w:pPr>
-      <w:r>
-        <w:rPr>
-          <w:b/>
-          <w:bCs/>
-          <w:lang w:val="en-US"/>
-        </w:rPr>
-        <w:t>2</w:t>
-      </w:r>
-      <w:r>
-        <w:rPr>
-          <w:b/>
-          <w:bCs/>
-          <w:lang w:val="en-US"/>
-        </w:rPr>
-        <w:t>.</w:t>
-      </w:r>
-      <w:r>
-        <w:rPr>
-          <w:b/>
-          <w:bCs/>
-          <w:lang w:val="en-US"/>
-        </w:rPr>
-        <w:t>1</w:t>
-      </w:r>
-      <w:r>
-        <w:rPr>
-          <w:b/>
-          <w:bCs/>
-          <w:lang w:val="en-US"/>
-        </w:rPr>
-        <w:t>.1</w:t>
-      </w:r>
-      <w:r>
-        <w:rPr>
+        <w:rPr>
+          <w:rFonts w:asciiTheme="majorBidi" w:hAnsiTheme="majorBidi" w:cstheme="majorBidi"/>
+        </w:rPr>
+      </w:pPr>
+      <w:r>
+        <w:rPr>
+          <w:rFonts w:asciiTheme="majorBidi" w:hAnsiTheme="majorBidi" w:cstheme="majorBidi"/>
+          <w:b/>
+          <w:bCs/>
+          <w:lang w:val="en-US"/>
+        </w:rPr>
+        <w:t>2.1.1</w:t>
+      </w:r>
+      <w:r>
+        <w:rPr>
+          <w:rFonts w:asciiTheme="majorBidi" w:hAnsiTheme="majorBidi" w:cstheme="majorBidi"/>
           <w:lang w:val="en-US"/>
         </w:rPr>
         <w:t xml:space="preserve"> </w:t>
       </w:r>
       <w:r>
+        <w:rPr>
+          <w:rFonts w:asciiTheme="majorBidi" w:hAnsiTheme="majorBidi" w:cstheme="majorBidi"/>
+        </w:rPr>
         <w:t>Each course should be divided into lessons with multimedia content (text, audio, video). Content should be organized in a structured manner, with the ability to include quizzes and interactive elements.</w:t>
       </w:r>
     </w:p>
     <w:p>
       <w:pPr>
         <w:spacing w:before="200" w:after="200"/>
-      </w:pPr>
-    </w:p>
-    <w:p>
-      <w:pPr>
-        <w:spacing w:before="200" w:after="200"/>
-        <w:rPr>
-          <w:b/>
-          <w:bCs/>
-        </w:rPr>
-      </w:pPr>
-      <w:r>
-        <w:rPr>
+        <w:rPr>
+          <w:rFonts w:asciiTheme="majorBidi" w:hAnsiTheme="majorBidi" w:cstheme="majorBidi"/>
+        </w:rPr>
+      </w:pPr>
+    </w:p>
+    <w:p>
+      <w:pPr>
+        <w:spacing w:before="200" w:after="200"/>
+        <w:rPr>
+          <w:rFonts w:asciiTheme="majorBidi" w:hAnsiTheme="majorBidi" w:cstheme="majorBidi"/>
+          <w:b/>
+          <w:bCs/>
+        </w:rPr>
+      </w:pPr>
+      <w:r>
+        <w:rPr>
+          <w:rFonts w:asciiTheme="majorBidi" w:hAnsiTheme="majorBidi" w:cstheme="majorBidi"/>
           <w:b/>
           <w:bCs/>
           <w:lang w:val="en-US"/>
@@ -563,6 +659,7 @@
       </w:r>
       <w:r>
         <w:rPr>
+          <w:rFonts w:asciiTheme="majorBidi" w:hAnsiTheme="majorBidi" w:cstheme="majorBidi"/>
           <w:b/>
           <w:bCs/>
         </w:rPr>
@@ -572,9 +669,13 @@
     <w:p>
       <w:pPr>
         <w:spacing w:before="200" w:after="200"/>
-      </w:pPr>
-      <w:r>
-        <w:rPr>
+        <w:rPr>
+          <w:rFonts w:asciiTheme="majorBidi" w:hAnsiTheme="majorBidi" w:cstheme="majorBidi"/>
+        </w:rPr>
+      </w:pPr>
+      <w:r>
+        <w:rPr>
+          <w:rFonts w:asciiTheme="majorBidi" w:hAnsiTheme="majorBidi" w:cstheme="majorBidi"/>
           <w:b/>
           <w:bCs/>
           <w:lang w:val="en-US"/>
@@ -583,25 +684,36 @@
       </w:r>
       <w:r>
         <w:rPr>
+          <w:rFonts w:asciiTheme="majorBidi" w:hAnsiTheme="majorBidi" w:cstheme="majorBidi"/>
           <w:lang w:val="en-US"/>
         </w:rPr>
         <w:t xml:space="preserve"> </w:t>
       </w:r>
       <w:r>
+        <w:rPr>
+          <w:rFonts w:asciiTheme="majorBidi" w:hAnsiTheme="majorBidi" w:cstheme="majorBidi"/>
+        </w:rPr>
         <w:t>Regular assessments and quizzes to evaluate progress. Certificates or badges for completing courses or achieving proficiency milestones.</w:t>
       </w:r>
     </w:p>
     <w:p>
       <w:pPr>
         <w:spacing w:before="200" w:after="200"/>
-      </w:pPr>
-    </w:p>
-    <w:p>
-      <w:pPr>
-        <w:spacing w:before="200" w:after="200"/>
-      </w:pPr>
-      <w:r>
-        <w:rPr>
+        <w:rPr>
+          <w:rFonts w:asciiTheme="majorBidi" w:hAnsiTheme="majorBidi" w:cstheme="majorBidi"/>
+        </w:rPr>
+      </w:pPr>
+    </w:p>
+    <w:p>
+      <w:pPr>
+        <w:spacing w:before="200" w:after="200"/>
+        <w:rPr>
+          <w:rFonts w:asciiTheme="majorBidi" w:hAnsiTheme="majorBidi" w:cstheme="majorBidi"/>
+        </w:rPr>
+      </w:pPr>
+      <w:r>
+        <w:rPr>
+          <w:rFonts w:asciiTheme="majorBidi" w:hAnsiTheme="majorBidi" w:cstheme="majorBidi"/>
           <w:b/>
           <w:bCs/>
           <w:lang w:val="en-US"/>
@@ -610,18 +722,25 @@
       </w:r>
       <w:r>
         <w:rPr>
+          <w:rFonts w:asciiTheme="majorBidi" w:hAnsiTheme="majorBidi" w:cstheme="majorBidi"/>
           <w:b/>
           <w:bCs/>
         </w:rPr>
         <w:t>Language Exercises:</w:t>
       </w:r>
       <w:r>
+        <w:rPr>
+          <w:rFonts w:asciiTheme="majorBidi" w:hAnsiTheme="majorBidi" w:cstheme="majorBidi"/>
+        </w:rPr>
         <w:t xml:space="preserve"> Users should have access to language exercises that reinforce learning. Exercises could include vocabulary quizzes, grammar exercises, and language comprehension tasks.</w:t>
       </w:r>
     </w:p>
     <w:p>
       <w:pPr>
         <w:spacing w:before="200" w:after="200"/>
+        <w:rPr>
+          <w:rFonts w:asciiTheme="majorBidi" w:hAnsiTheme="majorBidi" w:cstheme="majorBidi"/>
+        </w:rPr>
       </w:pPr>
     </w:p>
     <w:p>
@@ -629,6 +748,7 @@
         <w:spacing w:before="200" w:after="200"/>
         <w:jc w:val="center"/>
         <w:rPr>
+          <w:rFonts w:asciiTheme="majorBidi" w:hAnsiTheme="majorBidi" w:cstheme="majorBidi"/>
           <w:b/>
           <w:bCs/>
           <w:sz w:val="40"/>
@@ -638,16 +758,19 @@
       <w:proofErr w:type="gramStart"/>
       <w:r>
         <w:rPr>
+          <w:rFonts w:asciiTheme="majorBidi" w:hAnsiTheme="majorBidi" w:cstheme="majorBidi"/>
           <w:b/>
           <w:bCs/>
           <w:sz w:val="40"/>
           <w:szCs w:val="40"/>
           <w:lang w:val="en-US"/>
         </w:rPr>
+        <w:lastRenderedPageBreak/>
         <w:t xml:space="preserve">Non </w:t>
       </w:r>
       <w:r>
         <w:rPr>
+          <w:rFonts w:asciiTheme="majorBidi" w:hAnsiTheme="majorBidi" w:cstheme="majorBidi"/>
           <w:b/>
           <w:bCs/>
           <w:sz w:val="40"/>
@@ -658,6 +781,7 @@
       <w:proofErr w:type="gramEnd"/>
       <w:r>
         <w:rPr>
+          <w:rFonts w:asciiTheme="majorBidi" w:hAnsiTheme="majorBidi" w:cstheme="majorBidi"/>
           <w:b/>
           <w:bCs/>
           <w:sz w:val="40"/>
@@ -668,183 +792,369 @@
     </w:p>
     <w:p>
       <w:pPr>
-        <w:spacing w:before="200" w:after="200"/>
-      </w:pPr>
-    </w:p>
-    <w:p>
-      <w:pPr>
-        <w:spacing w:before="200" w:after="200"/>
-        <w:rPr>
-          <w:b/>
-          <w:bCs/>
-        </w:rPr>
-      </w:pPr>
-      <w:r>
-        <w:rPr>
-          <w:b/>
-          <w:bCs/>
-        </w:rPr>
-        <w:t>1. Performance:</w:t>
-      </w:r>
-    </w:p>
-    <w:p>
-      <w:pPr>
-        <w:spacing w:before="200" w:after="200"/>
-      </w:pPr>
-      <w:r>
-        <w:t xml:space="preserve">   - The platform should load quickly and efficiently.</w:t>
-      </w:r>
-    </w:p>
-    <w:p>
-      <w:pPr>
-        <w:spacing w:before="200" w:after="200"/>
-        <w:rPr>
-          <w:b/>
-          <w:bCs/>
-        </w:rPr>
-      </w:pPr>
-      <w:r>
-        <w:rPr>
-          <w:b/>
-          <w:bCs/>
-        </w:rPr>
-        <w:t>2. Scalability:</w:t>
-      </w:r>
-    </w:p>
-    <w:p>
-      <w:pPr>
-        <w:spacing w:before="200" w:after="200"/>
-      </w:pPr>
-      <w:r>
-        <w:t xml:space="preserve">   - The system should be able to additional courses and content.</w:t>
-      </w:r>
-    </w:p>
-    <w:p>
-      <w:pPr>
-        <w:spacing w:before="200" w:after="200"/>
-        <w:rPr>
-          <w:b/>
-          <w:bCs/>
-        </w:rPr>
-      </w:pPr>
-      <w:r>
-        <w:rPr>
-          <w:b/>
-          <w:bCs/>
-        </w:rPr>
-        <w:t>3. Reliability:</w:t>
-      </w:r>
-    </w:p>
-    <w:p>
-      <w:pPr>
-        <w:spacing w:before="200" w:after="200"/>
-      </w:pPr>
-      <w:r>
-        <w:t xml:space="preserve">   - backups data to save it.</w:t>
-      </w:r>
-    </w:p>
-    <w:p>
-      <w:pPr>
-        <w:spacing w:before="200" w:after="200"/>
-        <w:rPr>
-          <w:b/>
-          <w:bCs/>
-        </w:rPr>
-      </w:pPr>
-      <w:r>
-        <w:rPr>
-          <w:b/>
-          <w:bCs/>
-        </w:rPr>
-        <w:t>5. Compatibility:</w:t>
-      </w:r>
-    </w:p>
-    <w:p>
-      <w:pPr>
-        <w:spacing w:before="200" w:after="200"/>
-      </w:pPr>
-      <w:r>
-        <w:t xml:space="preserve"> The platform should be compatible with various devices (desktops, tablets, smartphones) and browsers.</w:t>
-      </w:r>
-    </w:p>
-    <w:p>
-      <w:pPr>
-        <w:spacing w:before="200" w:after="200"/>
-      </w:pPr>
-    </w:p>
-    <w:p>
-      <w:pPr>
-        <w:spacing w:before="200" w:after="200"/>
-        <w:rPr>
-          <w:b/>
-          <w:bCs/>
-        </w:rPr>
-      </w:pPr>
-      <w:r>
-        <w:rPr>
-          <w:b/>
-          <w:bCs/>
-        </w:rPr>
-        <w:t>6. Usability:</w:t>
-      </w:r>
-    </w:p>
-    <w:p>
-      <w:pPr>
-        <w:spacing w:before="200" w:after="200"/>
-      </w:pPr>
-      <w:r>
-        <w:t xml:space="preserve">   - The user interface should be intuitive and user-friendly.</w:t>
-      </w:r>
-    </w:p>
-    <w:p>
-      <w:pPr>
-        <w:spacing w:before="200" w:after="200"/>
-      </w:pPr>
-      <w:r>
-        <w:t xml:space="preserve">   - Support for multiple Courses in the user interface.</w:t>
-      </w:r>
-    </w:p>
-    <w:p>
-      <w:pPr>
-        <w:spacing w:before="200" w:after="200"/>
-        <w:rPr>
-          <w:b/>
-          <w:bCs/>
-        </w:rPr>
-      </w:pPr>
-      <w:r>
-        <w:rPr>
-          <w:b/>
-          <w:bCs/>
-        </w:rPr>
-        <w:t>8. Accessibility:</w:t>
-      </w:r>
-    </w:p>
-    <w:p>
-      <w:pPr>
-        <w:spacing w:before="200" w:after="200"/>
-      </w:pPr>
-      <w:r>
-        <w:t xml:space="preserve">   - Design the platform to be accessible to users with disabilities.</w:t>
-      </w:r>
-      <w:r>
-        <w:t xml:space="preserve"> Usability:</w:t>
-      </w:r>
-    </w:p>
-    <w:p>
-      <w:pPr>
-        <w:spacing w:before="200" w:after="200"/>
-      </w:pPr>
-      <w:r>
-        <w:t xml:space="preserve">   - The user interface should be intuitive and user-friendly.</w:t>
-      </w:r>
-    </w:p>
-    <w:p>
-      <w:pPr>
-        <w:spacing w:before="200" w:after="200"/>
-      </w:pPr>
-      <w:r>
-        <w:t xml:space="preserve">   - Support for multiple Courses in the user interface.</w:t>
+        <w:pStyle w:val="NormalWeb"/>
+        <w:shd w:val="clear" w:color="auto" w:fill="FFFFFF"/>
+      </w:pPr>
+      <w:r>
+        <w:rPr>
+          <w:rFonts w:ascii="TimesNewRomanPSMT" w:hAnsi="TimesNewRomanPSMT"/>
+          <w:b/>
+          <w:bCs/>
+          <w:color w:val="000000" w:themeColor="text1"/>
+          <w:sz w:val="30"/>
+          <w:szCs w:val="30"/>
+          <w:lang w:val="en-US"/>
+        </w:rPr>
+        <w:t xml:space="preserve">1- </w:t>
+      </w:r>
+      <w:r>
+        <w:rPr>
+          <w:rFonts w:ascii="TimesNewRomanPSMT" w:hAnsi="TimesNewRomanPSMT"/>
+          <w:b/>
+          <w:bCs/>
+          <w:color w:val="000000" w:themeColor="text1"/>
+          <w:sz w:val="30"/>
+          <w:szCs w:val="30"/>
+        </w:rPr>
+        <w:t>performance</w:t>
+      </w:r>
+      <w:r>
+        <w:rPr>
+          <w:b/>
+          <w:bCs/>
+          <w:color w:val="000000" w:themeColor="text1"/>
+          <w:sz w:val="30"/>
+          <w:szCs w:val="30"/>
+          <w:lang w:val="en-US"/>
+        </w:rPr>
+        <w:t>:</w:t>
+      </w:r>
+      <w:r>
+        <w:rPr>
+          <w:color w:val="000000" w:themeColor="text1"/>
+          <w:lang w:val="en-US"/>
+        </w:rPr>
+        <w:t xml:space="preserve"> </w:t>
+      </w:r>
+      <w:r>
+        <w:t xml:space="preserve">When you click on any action button, the response takes between one or two seconds, and when attaching, the seconds vary depending on the size of the attached file, but it does not reach like a </w:t>
+      </w:r>
+      <w:proofErr w:type="gramStart"/>
+      <w:r>
+        <w:t>minute ,provided</w:t>
+      </w:r>
+      <w:proofErr w:type="gramEnd"/>
+      <w:r>
+        <w:t xml:space="preserve"> that a good Internet network is available.</w:t>
+      </w:r>
+    </w:p>
+    <w:p>
+      <w:pPr>
+        <w:pStyle w:val="NormalWeb"/>
+        <w:shd w:val="clear" w:color="auto" w:fill="FFFFFF"/>
+      </w:pPr>
+      <w:r>
+        <w:rPr>
+          <w:rFonts w:ascii="TimesNewRomanPSMT" w:hAnsi="TimesNewRomanPSMT"/>
+          <w:b/>
+          <w:bCs/>
+          <w:color w:val="000000" w:themeColor="text1"/>
+          <w:sz w:val="30"/>
+          <w:szCs w:val="30"/>
+          <w:lang w:val="en-US"/>
+        </w:rPr>
+        <w:t>2</w:t>
+      </w:r>
+      <w:r>
+        <w:rPr>
+          <w:rFonts w:ascii="TimesNewRomanPSMT" w:hAnsi="TimesNewRomanPSMT"/>
+          <w:b/>
+          <w:bCs/>
+          <w:color w:val="000000" w:themeColor="text1"/>
+          <w:sz w:val="30"/>
+          <w:szCs w:val="30"/>
+        </w:rPr>
+        <w:t>- Privacy and security:</w:t>
+      </w:r>
+      <w:r>
+        <w:rPr>
+          <w:rFonts w:ascii="TimesNewRomanPSMT" w:hAnsi="TimesNewRomanPSMT"/>
+          <w:color w:val="000000" w:themeColor="text1"/>
+          <w:sz w:val="36"/>
+          <w:szCs w:val="36"/>
+        </w:rPr>
+        <w:t xml:space="preserve"> </w:t>
+      </w:r>
+      <w:r>
+        <w:t xml:space="preserve">There is a high level of security in place, and no student on the platform </w:t>
+      </w:r>
+      <w:proofErr w:type="gramStart"/>
+      <w:r>
+        <w:t>has the ability to</w:t>
+      </w:r>
+      <w:proofErr w:type="gramEnd"/>
+      <w:r>
+        <w:t xml:space="preserve"> follow another student or have knowledge of the personal information that is requested during platform registration.</w:t>
+      </w:r>
+    </w:p>
+    <w:p>
+      <w:pPr>
+        <w:pStyle w:val="NormalWeb"/>
+        <w:shd w:val="clear" w:color="auto" w:fill="FFFFFF"/>
+        <w:rPr>
+          <w:rFonts w:asciiTheme="majorBidi" w:hAnsiTheme="majorBidi" w:cstheme="majorBidi"/>
+          <w:lang w:val="en-US"/>
+        </w:rPr>
+      </w:pPr>
+      <w:r>
+        <w:rPr>
+          <w:rFonts w:ascii="TimesNewRomanPSMT" w:hAnsi="TimesNewRomanPSMT"/>
+          <w:b/>
+          <w:bCs/>
+          <w:color w:val="000000" w:themeColor="text1"/>
+          <w:sz w:val="30"/>
+          <w:szCs w:val="30"/>
+          <w:lang w:val="en-US"/>
+        </w:rPr>
+        <w:t>3</w:t>
+      </w:r>
+      <w:r>
+        <w:rPr>
+          <w:rFonts w:ascii="TimesNewRomanPSMT" w:hAnsi="TimesNewRomanPSMT"/>
+          <w:b/>
+          <w:bCs/>
+          <w:color w:val="000000" w:themeColor="text1"/>
+          <w:sz w:val="30"/>
+          <w:szCs w:val="30"/>
+        </w:rPr>
+        <w:t>- Video quality:</w:t>
+      </w:r>
+      <w:r>
+        <w:rPr>
+          <w:rFonts w:ascii="TimesNewRomanPSMT" w:hAnsi="TimesNewRomanPSMT"/>
+          <w:color w:val="000000" w:themeColor="text1"/>
+          <w:sz w:val="36"/>
+          <w:szCs w:val="36"/>
+        </w:rPr>
+        <w:t xml:space="preserve"> </w:t>
+      </w:r>
+      <w:r>
+        <w:rPr>
+          <w:rFonts w:asciiTheme="majorBidi" w:hAnsiTheme="majorBidi" w:cstheme="majorBidi"/>
+          <w:lang w:val="en-US"/>
+        </w:rPr>
+        <w:t>Every video is automatically delivered in high quality, up to 720p HD, and students have the option to adjust the quality by lowering or raising it.</w:t>
+      </w:r>
+    </w:p>
+    <w:p>
+      <w:pPr>
+        <w:pStyle w:val="NormalWeb"/>
+        <w:shd w:val="clear" w:color="auto" w:fill="FFFFFF"/>
+      </w:pPr>
+      <w:r>
+        <w:rPr>
+          <w:rFonts w:ascii="TimesNewRomanPSMT" w:hAnsi="TimesNewRomanPSMT"/>
+          <w:b/>
+          <w:bCs/>
+          <w:color w:val="000000" w:themeColor="text1"/>
+          <w:sz w:val="30"/>
+          <w:szCs w:val="30"/>
+          <w:lang w:val="en-US"/>
+        </w:rPr>
+        <w:t>4</w:t>
+      </w:r>
+      <w:r>
+        <w:rPr>
+          <w:rFonts w:ascii="TimesNewRomanPSMT" w:hAnsi="TimesNewRomanPSMT"/>
+          <w:b/>
+          <w:bCs/>
+          <w:color w:val="000000" w:themeColor="text1"/>
+          <w:sz w:val="30"/>
+          <w:szCs w:val="30"/>
+        </w:rPr>
+        <w:t>- Privacy and security:</w:t>
+      </w:r>
+      <w:r>
+        <w:rPr>
+          <w:rFonts w:ascii="TimesNewRomanPSMT" w:hAnsi="TimesNewRomanPSMT"/>
+          <w:color w:val="000000" w:themeColor="text1"/>
+          <w:sz w:val="36"/>
+          <w:szCs w:val="36"/>
+        </w:rPr>
+        <w:t xml:space="preserve"> </w:t>
+      </w:r>
+      <w:r>
+        <w:rPr>
+          <w:rFonts w:asciiTheme="majorBidi" w:hAnsiTheme="majorBidi" w:cstheme="majorBidi"/>
+          <w:lang w:val="en-US"/>
+        </w:rPr>
+        <w:t xml:space="preserve">There is a high level of security in place, and no student on the platform </w:t>
+      </w:r>
+      <w:proofErr w:type="gramStart"/>
+      <w:r>
+        <w:rPr>
+          <w:rFonts w:asciiTheme="majorBidi" w:hAnsiTheme="majorBidi" w:cstheme="majorBidi"/>
+          <w:lang w:val="en-US"/>
+        </w:rPr>
+        <w:t>has the ability to</w:t>
+      </w:r>
+      <w:proofErr w:type="gramEnd"/>
+      <w:r>
+        <w:rPr>
+          <w:rFonts w:asciiTheme="majorBidi" w:hAnsiTheme="majorBidi" w:cstheme="majorBidi"/>
+          <w:lang w:val="en-US"/>
+        </w:rPr>
+        <w:t xml:space="preserve"> follow another student or have knowledge of the personal information that is requested during platform registration.</w:t>
+      </w:r>
+    </w:p>
+    <w:p>
+      <w:pPr>
+        <w:pStyle w:val="NormalWeb"/>
+        <w:shd w:val="clear" w:color="auto" w:fill="FFFFFF"/>
+        <w:rPr>
+          <w:rFonts w:asciiTheme="majorBidi" w:hAnsiTheme="majorBidi" w:cstheme="majorBidi"/>
+          <w:lang w:val="en-US"/>
+        </w:rPr>
+      </w:pPr>
+      <w:r>
+        <w:rPr>
+          <w:rFonts w:ascii="TimesNewRomanPSMT" w:hAnsi="TimesNewRomanPSMT"/>
+          <w:b/>
+          <w:bCs/>
+          <w:color w:val="000000" w:themeColor="text1"/>
+          <w:sz w:val="30"/>
+          <w:szCs w:val="30"/>
+          <w:lang w:val="en-US"/>
+        </w:rPr>
+        <w:t>5</w:t>
+      </w:r>
+      <w:r>
+        <w:rPr>
+          <w:rFonts w:ascii="TimesNewRomanPSMT" w:hAnsi="TimesNewRomanPSMT"/>
+          <w:b/>
+          <w:bCs/>
+          <w:color w:val="000000" w:themeColor="text1"/>
+          <w:sz w:val="30"/>
+          <w:szCs w:val="30"/>
+        </w:rPr>
+        <w:t>- Scalability:</w:t>
+      </w:r>
+      <w:r>
+        <w:rPr>
+          <w:rFonts w:ascii="TimesNewRomanPSMT" w:hAnsi="TimesNewRomanPSMT"/>
+          <w:color w:val="000000" w:themeColor="text1"/>
+          <w:sz w:val="36"/>
+          <w:szCs w:val="36"/>
+        </w:rPr>
+        <w:t xml:space="preserve"> </w:t>
+      </w:r>
+      <w:r>
+        <w:rPr>
+          <w:rFonts w:asciiTheme="majorBidi" w:hAnsiTheme="majorBidi" w:cstheme="majorBidi"/>
+          <w:lang w:val="en-US"/>
+        </w:rPr>
+        <w:t xml:space="preserve">When a new function or feature is added, the platform adjusts to it without compromising its functionality or forcing students to wait for a pre-announced </w:t>
+      </w:r>
+      <w:proofErr w:type="gramStart"/>
+      <w:r>
+        <w:rPr>
+          <w:rFonts w:asciiTheme="majorBidi" w:hAnsiTheme="majorBidi" w:cstheme="majorBidi"/>
+          <w:lang w:val="en-US"/>
+        </w:rPr>
+        <w:t>period of time</w:t>
+      </w:r>
+      <w:proofErr w:type="gramEnd"/>
+      <w:r>
+        <w:rPr>
+          <w:rFonts w:asciiTheme="majorBidi" w:hAnsiTheme="majorBidi" w:cstheme="majorBidi"/>
+          <w:lang w:val="en-US"/>
+        </w:rPr>
+        <w:t xml:space="preserve"> during which no effort can be made to minimize user experience.</w:t>
+      </w:r>
+    </w:p>
+    <w:p>
+      <w:pPr>
+        <w:pStyle w:val="NormalWeb"/>
+        <w:shd w:val="clear" w:color="auto" w:fill="FFFFFF"/>
+      </w:pPr>
+      <w:r>
+        <w:rPr>
+          <w:rFonts w:ascii="TimesNewRomanPSMT" w:hAnsi="TimesNewRomanPSMT"/>
+          <w:b/>
+          <w:bCs/>
+          <w:color w:val="000000" w:themeColor="text1"/>
+          <w:sz w:val="30"/>
+          <w:szCs w:val="30"/>
+          <w:lang w:val="en-US"/>
+        </w:rPr>
+        <w:t>6</w:t>
+      </w:r>
+      <w:r>
+        <w:rPr>
+          <w:rFonts w:ascii="TimesNewRomanPSMT" w:hAnsi="TimesNewRomanPSMT"/>
+          <w:b/>
+          <w:bCs/>
+          <w:color w:val="000000" w:themeColor="text1"/>
+          <w:sz w:val="30"/>
+          <w:szCs w:val="30"/>
+        </w:rPr>
+        <w:t>- Usability:</w:t>
+      </w:r>
+      <w:r>
+        <w:rPr>
+          <w:rFonts w:ascii="TimesNewRomanPSMT" w:hAnsi="TimesNewRomanPSMT"/>
+          <w:color w:val="000000" w:themeColor="text1"/>
+          <w:sz w:val="36"/>
+          <w:szCs w:val="36"/>
+        </w:rPr>
+        <w:t xml:space="preserve"> </w:t>
+      </w:r>
+      <w:r>
+        <w:t>The interface of the platform is user-friendly, primarily designed with students in mind, and provides explanations through various elements such as shapes and indicative phrases.</w:t>
+      </w:r>
+    </w:p>
+    <w:p>
+      <w:pPr>
+        <w:pStyle w:val="NormalWeb"/>
+        <w:shd w:val="clear" w:color="auto" w:fill="FFFFFF"/>
+      </w:pPr>
+      <w:r>
+        <w:rPr>
+          <w:rFonts w:ascii="TimesNewRomanPSMT" w:hAnsi="TimesNewRomanPSMT"/>
+          <w:b/>
+          <w:bCs/>
+          <w:color w:val="000000" w:themeColor="text1"/>
+          <w:sz w:val="30"/>
+          <w:szCs w:val="30"/>
+          <w:lang w:val="en-US"/>
+        </w:rPr>
+        <w:t>7</w:t>
+      </w:r>
+      <w:r>
+        <w:rPr>
+          <w:rFonts w:ascii="TimesNewRomanPSMT" w:hAnsi="TimesNewRomanPSMT"/>
+          <w:b/>
+          <w:bCs/>
+          <w:color w:val="000000" w:themeColor="text1"/>
+          <w:sz w:val="30"/>
+          <w:szCs w:val="30"/>
+        </w:rPr>
+        <w:t>- Availability:</w:t>
+      </w:r>
+      <w:r>
+        <w:rPr>
+          <w:rFonts w:ascii="TimesNewRomanPSMT" w:hAnsi="TimesNewRomanPSMT"/>
+          <w:color w:val="000000" w:themeColor="text1"/>
+          <w:sz w:val="36"/>
+          <w:szCs w:val="36"/>
+        </w:rPr>
+        <w:t xml:space="preserve"> </w:t>
+      </w:r>
+      <w:r>
+        <w:rPr>
+          <w:rFonts w:ascii="TimesNewRomanPSMT" w:hAnsi="TimesNewRomanPSMT"/>
+        </w:rPr>
+        <w:t xml:space="preserve">The platform operates 24 hours a day, except for the period during which the repair is carried out, which, in the worst case, takes up to two hours. </w:t>
       </w:r>
     </w:p>
     <w:sectPr>
@@ -1482,6 +1792,21 @@
     <w:unhideWhenUsed/>
     <w:rsid w:val="00537A2A"/>
   </w:style>
+  <w:style w:type="paragraph" w:styleId="NormalWeb">
+    <w:name w:val="Normal (Web)"/>
+    <w:basedOn w:val="Normal"/>
+    <w:uiPriority w:val="99"/>
+    <w:unhideWhenUsed/>
+    <w:rsid w:val="00086FB6"/>
+    <w:pPr>
+      <w:spacing w:before="100" w:beforeAutospacing="1" w:after="100" w:afterAutospacing="1"/>
+    </w:pPr>
+    <w:rPr>
+      <w:rFonts w:ascii="Times New Roman" w:eastAsia="Times New Roman" w:hAnsi="Times New Roman" w:cs="Times New Roman"/>
+      <w:kern w:val="0"/>
+      <w14:ligatures w14:val="none"/>
+    </w:rPr>
+  </w:style>
 </w:styles>
 </file>
 

</xml_diff>